<commit_message>
Update Newtons Rapportmall YH.docx
</commit_message>
<xml_diff>
--- a/Projektplanering/NewtonFiler/Newtons Rapportmall YH.docx
+++ b/Projektplanering/NewtonFiler/Newtons Rapportmall YH.docx
@@ -1,60 +1,58 @@
 
 <file path=word/document.xml><?xml version="1.0" encoding="utf-8"?>
-<w:document xmlns:wpc="http://schemas.microsoft.com/office/word/2010/wordprocessingCanvas" xmlns:mc="http://schemas.openxmlformats.org/markup-compatibility/2006" xmlns:o="urn:schemas-microsoft-com:office:office" xmlns:r="http://schemas.openxmlformats.org/officeDocument/2006/relationships" xmlns:m="http://schemas.openxmlformats.org/officeDocument/2006/math" xmlns:v="urn:schemas-microsoft-com:vml" xmlns:wp14="http://schemas.microsoft.com/office/word/2010/wordprocessingDrawing" xmlns:wp="http://schemas.openxmlformats.org/drawingml/2006/wordprocessingDrawing" xmlns:w10="urn:schemas-microsoft-com:office:word" xmlns:w="http://schemas.openxmlformats.org/wordprocessingml/2006/main" xmlns:w14="http://schemas.microsoft.com/office/word/2010/wordml" xmlns:w15="http://schemas.microsoft.com/office/word/2012/wordml" xmlns:wpg="http://schemas.microsoft.com/office/word/2010/wordprocessingGroup" xmlns:wpi="http://schemas.microsoft.com/office/word/2010/wordprocessingInk" xmlns:wne="http://schemas.microsoft.com/office/word/2006/wordml" xmlns:wps="http://schemas.microsoft.com/office/word/2010/wordprocessingShape" mc:Ignorable="w14 w15 wp14">
+<w:document xmlns:wpc="http://schemas.microsoft.com/office/word/2010/wordprocessingCanvas" xmlns:cx="http://schemas.microsoft.com/office/drawing/2014/chartex" xmlns:cx1="http://schemas.microsoft.com/office/drawing/2015/9/8/chartex" xmlns:cx2="http://schemas.microsoft.com/office/drawing/2015/10/21/chartex" xmlns:cx3="http://schemas.microsoft.com/office/drawing/2016/5/9/chartex" xmlns:cx4="http://schemas.microsoft.com/office/drawing/2016/5/10/chartex" xmlns:cx5="http://schemas.microsoft.com/office/drawing/2016/5/11/chartex" xmlns:cx6="http://schemas.microsoft.com/office/drawing/2016/5/12/chartex" xmlns:cx7="http://schemas.microsoft.com/office/drawing/2016/5/13/chartex" xmlns:cx8="http://schemas.microsoft.com/office/drawing/2016/5/14/chartex" xmlns:mc="http://schemas.openxmlformats.org/markup-compatibility/2006" xmlns:aink="http://schemas.microsoft.com/office/drawing/2016/ink" xmlns:am3d="http://schemas.microsoft.com/office/drawing/2017/model3d" xmlns:o="urn:schemas-microsoft-com:office:office" xmlns:r="http://schemas.openxmlformats.org/officeDocument/2006/relationships" xmlns:m="http://schemas.openxmlformats.org/officeDocument/2006/math" xmlns:v="urn:schemas-microsoft-com:vml" xmlns:wp14="http://schemas.microsoft.com/office/word/2010/wordprocessingDrawing" xmlns:wp="http://schemas.openxmlformats.org/drawingml/2006/wordprocessingDrawing" xmlns:w10="urn:schemas-microsoft-com:office:word" xmlns:w="http://schemas.openxmlformats.org/wordprocessingml/2006/main" xmlns:w14="http://schemas.microsoft.com/office/word/2010/wordml" xmlns:w15="http://schemas.microsoft.com/office/word/2012/wordml" xmlns:w16cex="http://schemas.microsoft.com/office/word/2018/wordml/cex" xmlns:w16cid="http://schemas.microsoft.com/office/word/2016/wordml/cid" xmlns:w16="http://schemas.microsoft.com/office/word/2018/wordml" xmlns:w16se="http://schemas.microsoft.com/office/word/2015/wordml/symex" xmlns:wpg="http://schemas.microsoft.com/office/word/2010/wordprocessingGroup" xmlns:wpi="http://schemas.microsoft.com/office/word/2010/wordprocessingInk" xmlns:wne="http://schemas.microsoft.com/office/word/2006/wordml" xmlns:wps="http://schemas.microsoft.com/office/word/2010/wordprocessingShape" mc:Ignorable="w14 w15 w16se w16cid w16 w16cex wp14">
   <w:body>
     <w:p>
       <w:pPr>
         <w:spacing w:after="0"/>
         <w:ind w:right="992"/>
       </w:pPr>
-      <w:bookmarkStart w:id="0" w:name="_GoBack"/>
-      <w:bookmarkEnd w:id="0"/>
-    </w:p>
-    <w:p>
-      <w:pPr>
-        <w:spacing w:after="0"/>
-        <w:ind w:right="992"/>
-      </w:pPr>
-    </w:p>
-    <w:p>
-      <w:pPr>
-        <w:spacing w:after="0"/>
-        <w:ind w:right="992"/>
-      </w:pPr>
-    </w:p>
-    <w:p>
-      <w:pPr>
-        <w:spacing w:after="0"/>
-        <w:ind w:right="992"/>
-      </w:pPr>
-    </w:p>
-    <w:p>
-      <w:pPr>
-        <w:spacing w:after="0"/>
-        <w:ind w:right="992"/>
-      </w:pPr>
-    </w:p>
-    <w:p>
-      <w:pPr>
-        <w:spacing w:after="0"/>
-        <w:ind w:right="992"/>
-      </w:pPr>
-    </w:p>
-    <w:p>
-      <w:pPr>
-        <w:spacing w:after="0"/>
-        <w:ind w:right="992"/>
-      </w:pPr>
-    </w:p>
-    <w:p>
-      <w:pPr>
-        <w:spacing w:after="0"/>
-        <w:ind w:right="992"/>
-      </w:pPr>
-    </w:p>
-    <w:p>
-      <w:pPr>
-        <w:pStyle w:val="Ingetavstnd"/>
+    </w:p>
+    <w:p>
+      <w:pPr>
+        <w:spacing w:after="0"/>
+        <w:ind w:right="992"/>
+      </w:pPr>
+    </w:p>
+    <w:p>
+      <w:pPr>
+        <w:spacing w:after="0"/>
+        <w:ind w:right="992"/>
+      </w:pPr>
+    </w:p>
+    <w:p>
+      <w:pPr>
+        <w:spacing w:after="0"/>
+        <w:ind w:right="992"/>
+      </w:pPr>
+    </w:p>
+    <w:p>
+      <w:pPr>
+        <w:spacing w:after="0"/>
+        <w:ind w:right="992"/>
+      </w:pPr>
+    </w:p>
+    <w:p>
+      <w:pPr>
+        <w:spacing w:after="0"/>
+        <w:ind w:right="992"/>
+      </w:pPr>
+    </w:p>
+    <w:p>
+      <w:pPr>
+        <w:spacing w:after="0"/>
+        <w:ind w:right="992"/>
+      </w:pPr>
+    </w:p>
+    <w:p>
+      <w:pPr>
+        <w:spacing w:after="0"/>
+        <w:ind w:right="992"/>
+      </w:pPr>
+    </w:p>
+    <w:p>
+      <w:pPr>
+        <w:pStyle w:val="NoSpacing"/>
       </w:pPr>
     </w:p>
     <w:p>
@@ -170,6 +168,13 @@
           <w:bCs/>
         </w:rPr>
       </w:pPr>
+      <w:r>
+        <w:rPr>
+          <w:b/>
+          <w:bCs/>
+        </w:rPr>
+        <w:t>test</w:t>
+      </w:r>
     </w:p>
     <w:p>
       <w:pPr>
@@ -601,11 +606,11 @@
       <w:pPr>
         <w:pStyle w:val="RubrikNewton1"/>
       </w:pPr>
-      <w:bookmarkStart w:id="1" w:name="_Toc381610335"/>
+      <w:bookmarkStart w:id="0" w:name="_Toc381610335"/>
       <w:r>
         <w:t>Sammanfattning</w:t>
       </w:r>
-      <w:bookmarkEnd w:id="1"/>
+      <w:bookmarkEnd w:id="0"/>
     </w:p>
     <w:p>
       <w:pPr>
@@ -670,7 +675,7 @@
           <w:sdtContent>
             <w:p>
               <w:pPr>
-                <w:pStyle w:val="Innehllsfrteckningsrubrik"/>
+                <w:pStyle w:val="TOCHeading"/>
                 <w:ind w:right="992"/>
               </w:pPr>
               <w:r>
@@ -679,7 +684,7 @@
             </w:p>
             <w:p>
               <w:pPr>
-                <w:pStyle w:val="Innehll1"/>
+                <w:pStyle w:val="TOC1"/>
                 <w:tabs>
                   <w:tab w:val="right" w:leader="dot" w:pos="9062"/>
                 </w:tabs>
@@ -688,7 +693,7 @@
             </w:p>
             <w:p>
               <w:pPr>
-                <w:pStyle w:val="Innehll1"/>
+                <w:pStyle w:val="TOC1"/>
                 <w:tabs>
                   <w:tab w:val="right" w:leader="dot" w:pos="9062"/>
                 </w:tabs>
@@ -710,7 +715,7 @@
               <w:hyperlink w:anchor="_Toc381610335" w:history="1">
                 <w:r>
                   <w:rPr>
-                    <w:rStyle w:val="Hyperlnk"/>
+                    <w:rStyle w:val="Hyperlink"/>
                     <w:noProof/>
                   </w:rPr>
                   <w:t>Sammanfattning</w:t>
@@ -767,7 +772,7 @@
             </w:p>
             <w:p>
               <w:pPr>
-                <w:pStyle w:val="Innehll1"/>
+                <w:pStyle w:val="TOC1"/>
                 <w:tabs>
                   <w:tab w:val="right" w:leader="dot" w:pos="9062"/>
                 </w:tabs>
@@ -780,7 +785,7 @@
               <w:hyperlink w:anchor="_Toc381610336" w:history="1">
                 <w:r>
                   <w:rPr>
-                    <w:rStyle w:val="Hyperlnk"/>
+                    <w:rStyle w:val="Hyperlink"/>
                     <w:noProof/>
                   </w:rPr>
                   <w:t>Inledning</w:t>
@@ -837,7 +842,7 @@
             </w:p>
             <w:p>
               <w:pPr>
-                <w:pStyle w:val="Innehll1"/>
+                <w:pStyle w:val="TOC1"/>
                 <w:tabs>
                   <w:tab w:val="right" w:leader="dot" w:pos="9062"/>
                 </w:tabs>
@@ -850,7 +855,7 @@
               <w:hyperlink w:anchor="_Toc381610337" w:history="1">
                 <w:r>
                   <w:rPr>
-                    <w:rStyle w:val="Hyperlnk"/>
+                    <w:rStyle w:val="Hyperlink"/>
                     <w:noProof/>
                   </w:rPr>
                   <w:t>Rapportens kapitel</w:t>
@@ -907,7 +912,7 @@
             </w:p>
             <w:p>
               <w:pPr>
-                <w:pStyle w:val="Innehll1"/>
+                <w:pStyle w:val="TOC1"/>
                 <w:tabs>
                   <w:tab w:val="right" w:leader="dot" w:pos="9062"/>
                 </w:tabs>
@@ -920,7 +925,7 @@
               <w:hyperlink w:anchor="_Toc381610338" w:history="1">
                 <w:r>
                   <w:rPr>
-                    <w:rStyle w:val="Hyperlnk"/>
+                    <w:rStyle w:val="Hyperlink"/>
                     <w:noProof/>
                   </w:rPr>
                   <w:t>Slutsatser och avslutande diskussion</w:t>
@@ -977,7 +982,7 @@
             </w:p>
             <w:p>
               <w:pPr>
-                <w:pStyle w:val="Innehll1"/>
+                <w:pStyle w:val="TOC1"/>
                 <w:tabs>
                   <w:tab w:val="right" w:leader="dot" w:pos="9062"/>
                 </w:tabs>
@@ -990,7 +995,7 @@
               <w:hyperlink w:anchor="_Toc381610339" w:history="1">
                 <w:r>
                   <w:rPr>
-                    <w:rStyle w:val="Hyperlnk"/>
+                    <w:rStyle w:val="Hyperlink"/>
                     <w:noProof/>
                   </w:rPr>
                   <w:t>Referenslista</w:t>
@@ -1047,7 +1052,7 @@
             </w:p>
             <w:p>
               <w:pPr>
-                <w:pStyle w:val="Innehll1"/>
+                <w:pStyle w:val="TOC1"/>
                 <w:tabs>
                   <w:tab w:val="right" w:leader="dot" w:pos="9062"/>
                 </w:tabs>
@@ -1060,7 +1065,7 @@
               <w:hyperlink w:anchor="_Toc381610340" w:history="1">
                 <w:r>
                   <w:rPr>
-                    <w:rStyle w:val="Hyperlnk"/>
+                    <w:rStyle w:val="Hyperlink"/>
                     <w:noProof/>
                   </w:rPr>
                   <w:t>Bilagor</w:t>
@@ -1145,11 +1150,11 @@
       <w:pPr>
         <w:pStyle w:val="RubrikNewton1"/>
       </w:pPr>
-      <w:bookmarkStart w:id="2" w:name="_Toc381610336"/>
+      <w:bookmarkStart w:id="1" w:name="_Toc381610336"/>
       <w:r>
         <w:t>Inledning</w:t>
       </w:r>
-      <w:bookmarkEnd w:id="2"/>
+      <w:bookmarkEnd w:id="1"/>
     </w:p>
     <w:p>
       <w:pPr>
@@ -1168,11 +1173,11 @@
       <w:pPr>
         <w:pStyle w:val="RubrikNewton1"/>
       </w:pPr>
-      <w:bookmarkStart w:id="3" w:name="_Toc381610337"/>
+      <w:bookmarkStart w:id="2" w:name="_Toc381610337"/>
       <w:r>
         <w:t>Rapportens kapitel</w:t>
       </w:r>
-      <w:bookmarkEnd w:id="3"/>
+      <w:bookmarkEnd w:id="2"/>
     </w:p>
     <w:p>
       <w:pPr>
@@ -1186,11 +1191,11 @@
       <w:pPr>
         <w:pStyle w:val="RubrikNewton1"/>
       </w:pPr>
-      <w:bookmarkStart w:id="4" w:name="_Toc381610338"/>
+      <w:bookmarkStart w:id="3" w:name="_Toc381610338"/>
       <w:r>
         <w:t>Slutsatser och avslutande diskussion</w:t>
       </w:r>
-      <w:bookmarkEnd w:id="4"/>
+      <w:bookmarkEnd w:id="3"/>
     </w:p>
     <w:p>
       <w:pPr>
@@ -1208,11 +1213,11 @@
       <w:pPr>
         <w:pStyle w:val="RubrikNewton1"/>
       </w:pPr>
-      <w:bookmarkStart w:id="5" w:name="_Toc381610339"/>
+      <w:bookmarkStart w:id="4" w:name="_Toc381610339"/>
       <w:r>
         <w:t>Referenslista</w:t>
       </w:r>
-      <w:bookmarkEnd w:id="5"/>
+      <w:bookmarkEnd w:id="4"/>
     </w:p>
     <w:p>
       <w:pPr>
@@ -1250,11 +1255,11 @@
       <w:pPr>
         <w:pStyle w:val="RubrikNewton1"/>
       </w:pPr>
-      <w:bookmarkStart w:id="6" w:name="_Toc381610340"/>
+      <w:bookmarkStart w:id="5" w:name="_Toc381610340"/>
       <w:r>
         <w:t>Bilagor</w:t>
       </w:r>
-      <w:bookmarkEnd w:id="6"/>
+      <w:bookmarkEnd w:id="5"/>
     </w:p>
     <w:p>
       <w:pPr>
@@ -1354,7 +1359,7 @@
 </file>
 
 <file path=word/endnotes.xml><?xml version="1.0" encoding="utf-8"?>
-<w:endnotes xmlns:wpc="http://schemas.microsoft.com/office/word/2010/wordprocessingCanvas" xmlns:mc="http://schemas.openxmlformats.org/markup-compatibility/2006" xmlns:o="urn:schemas-microsoft-com:office:office" xmlns:r="http://schemas.openxmlformats.org/officeDocument/2006/relationships" xmlns:m="http://schemas.openxmlformats.org/officeDocument/2006/math" xmlns:v="urn:schemas-microsoft-com:vml" xmlns:wp14="http://schemas.microsoft.com/office/word/2010/wordprocessingDrawing" xmlns:wp="http://schemas.openxmlformats.org/drawingml/2006/wordprocessingDrawing" xmlns:w10="urn:schemas-microsoft-com:office:word" xmlns:w="http://schemas.openxmlformats.org/wordprocessingml/2006/main" xmlns:w14="http://schemas.microsoft.com/office/word/2010/wordml" xmlns:w15="http://schemas.microsoft.com/office/word/2012/wordml" xmlns:wpg="http://schemas.microsoft.com/office/word/2010/wordprocessingGroup" xmlns:wpi="http://schemas.microsoft.com/office/word/2010/wordprocessingInk" xmlns:wne="http://schemas.microsoft.com/office/word/2006/wordml" xmlns:wps="http://schemas.microsoft.com/office/word/2010/wordprocessingShape" mc:Ignorable="w14 w15 wp14">
+<w:endnotes xmlns:wpc="http://schemas.microsoft.com/office/word/2010/wordprocessingCanvas" xmlns:cx="http://schemas.microsoft.com/office/drawing/2014/chartex" xmlns:cx1="http://schemas.microsoft.com/office/drawing/2015/9/8/chartex" xmlns:cx2="http://schemas.microsoft.com/office/drawing/2015/10/21/chartex" xmlns:cx3="http://schemas.microsoft.com/office/drawing/2016/5/9/chartex" xmlns:cx4="http://schemas.microsoft.com/office/drawing/2016/5/10/chartex" xmlns:cx5="http://schemas.microsoft.com/office/drawing/2016/5/11/chartex" xmlns:cx6="http://schemas.microsoft.com/office/drawing/2016/5/12/chartex" xmlns:cx7="http://schemas.microsoft.com/office/drawing/2016/5/13/chartex" xmlns:cx8="http://schemas.microsoft.com/office/drawing/2016/5/14/chartex" xmlns:mc="http://schemas.openxmlformats.org/markup-compatibility/2006" xmlns:aink="http://schemas.microsoft.com/office/drawing/2016/ink" xmlns:am3d="http://schemas.microsoft.com/office/drawing/2017/model3d" xmlns:o="urn:schemas-microsoft-com:office:office" xmlns:r="http://schemas.openxmlformats.org/officeDocument/2006/relationships" xmlns:m="http://schemas.openxmlformats.org/officeDocument/2006/math" xmlns:v="urn:schemas-microsoft-com:vml" xmlns:wp14="http://schemas.microsoft.com/office/word/2010/wordprocessingDrawing" xmlns:wp="http://schemas.openxmlformats.org/drawingml/2006/wordprocessingDrawing" xmlns:w10="urn:schemas-microsoft-com:office:word" xmlns:w="http://schemas.openxmlformats.org/wordprocessingml/2006/main" xmlns:w14="http://schemas.microsoft.com/office/word/2010/wordml" xmlns:w15="http://schemas.microsoft.com/office/word/2012/wordml" xmlns:w16cex="http://schemas.microsoft.com/office/word/2018/wordml/cex" xmlns:w16cid="http://schemas.microsoft.com/office/word/2016/wordml/cid" xmlns:w16="http://schemas.microsoft.com/office/word/2018/wordml" xmlns:w16se="http://schemas.microsoft.com/office/word/2015/wordml/symex" xmlns:wpg="http://schemas.microsoft.com/office/word/2010/wordprocessingGroup" xmlns:wpi="http://schemas.microsoft.com/office/word/2010/wordprocessingInk" xmlns:wne="http://schemas.microsoft.com/office/word/2006/wordml" xmlns:wps="http://schemas.microsoft.com/office/word/2010/wordprocessingShape" mc:Ignorable="w14 w15 w16se w16cid w16 w16cex wp14">
   <w:endnote w:type="separator" w:id="-1">
     <w:p>
       <w:pPr>
@@ -1379,17 +1384,17 @@
 </file>
 
 <file path=word/footer1.xml><?xml version="1.0" encoding="utf-8"?>
-<w:ftr xmlns:wpc="http://schemas.microsoft.com/office/word/2010/wordprocessingCanvas" xmlns:mc="http://schemas.openxmlformats.org/markup-compatibility/2006" xmlns:o="urn:schemas-microsoft-com:office:office" xmlns:r="http://schemas.openxmlformats.org/officeDocument/2006/relationships" xmlns:m="http://schemas.openxmlformats.org/officeDocument/2006/math" xmlns:v="urn:schemas-microsoft-com:vml" xmlns:wp14="http://schemas.microsoft.com/office/word/2010/wordprocessingDrawing" xmlns:wp="http://schemas.openxmlformats.org/drawingml/2006/wordprocessingDrawing" xmlns:w10="urn:schemas-microsoft-com:office:word" xmlns:w="http://schemas.openxmlformats.org/wordprocessingml/2006/main" xmlns:w14="http://schemas.microsoft.com/office/word/2010/wordml" xmlns:w15="http://schemas.microsoft.com/office/word/2012/wordml" xmlns:wpg="http://schemas.microsoft.com/office/word/2010/wordprocessingGroup" xmlns:wpi="http://schemas.microsoft.com/office/word/2010/wordprocessingInk" xmlns:wne="http://schemas.microsoft.com/office/word/2006/wordml" xmlns:wps="http://schemas.microsoft.com/office/word/2010/wordprocessingShape" mc:Ignorable="w14 w15 wp14">
+<w:ftr xmlns:wpc="http://schemas.microsoft.com/office/word/2010/wordprocessingCanvas" xmlns:cx="http://schemas.microsoft.com/office/drawing/2014/chartex" xmlns:cx1="http://schemas.microsoft.com/office/drawing/2015/9/8/chartex" xmlns:cx2="http://schemas.microsoft.com/office/drawing/2015/10/21/chartex" xmlns:cx3="http://schemas.microsoft.com/office/drawing/2016/5/9/chartex" xmlns:cx4="http://schemas.microsoft.com/office/drawing/2016/5/10/chartex" xmlns:cx5="http://schemas.microsoft.com/office/drawing/2016/5/11/chartex" xmlns:cx6="http://schemas.microsoft.com/office/drawing/2016/5/12/chartex" xmlns:cx7="http://schemas.microsoft.com/office/drawing/2016/5/13/chartex" xmlns:cx8="http://schemas.microsoft.com/office/drawing/2016/5/14/chartex" xmlns:mc="http://schemas.openxmlformats.org/markup-compatibility/2006" xmlns:aink="http://schemas.microsoft.com/office/drawing/2016/ink" xmlns:am3d="http://schemas.microsoft.com/office/drawing/2017/model3d" xmlns:o="urn:schemas-microsoft-com:office:office" xmlns:r="http://schemas.openxmlformats.org/officeDocument/2006/relationships" xmlns:m="http://schemas.openxmlformats.org/officeDocument/2006/math" xmlns:v="urn:schemas-microsoft-com:vml" xmlns:wp14="http://schemas.microsoft.com/office/word/2010/wordprocessingDrawing" xmlns:wp="http://schemas.openxmlformats.org/drawingml/2006/wordprocessingDrawing" xmlns:w10="urn:schemas-microsoft-com:office:word" xmlns:w="http://schemas.openxmlformats.org/wordprocessingml/2006/main" xmlns:w14="http://schemas.microsoft.com/office/word/2010/wordml" xmlns:w15="http://schemas.microsoft.com/office/word/2012/wordml" xmlns:w16cex="http://schemas.microsoft.com/office/word/2018/wordml/cex" xmlns:w16cid="http://schemas.microsoft.com/office/word/2016/wordml/cid" xmlns:w16="http://schemas.microsoft.com/office/word/2018/wordml" xmlns:w16se="http://schemas.microsoft.com/office/word/2015/wordml/symex" xmlns:wpg="http://schemas.microsoft.com/office/word/2010/wordprocessingGroup" xmlns:wpi="http://schemas.microsoft.com/office/word/2010/wordprocessingInk" xmlns:wne="http://schemas.microsoft.com/office/word/2006/wordml" xmlns:wps="http://schemas.microsoft.com/office/word/2010/wordprocessingShape" mc:Ignorable="w14 w15 w16se w16cid w16 w16cex wp14">
   <w:p>
     <w:pPr>
-      <w:pStyle w:val="Sidfot"/>
+      <w:pStyle w:val="Footer"/>
     </w:pPr>
   </w:p>
 </w:ftr>
 </file>
 
 <file path=word/footer2.xml><?xml version="1.0" encoding="utf-8"?>
-<w:ftr xmlns:wpc="http://schemas.microsoft.com/office/word/2010/wordprocessingCanvas" xmlns:mc="http://schemas.openxmlformats.org/markup-compatibility/2006" xmlns:o="urn:schemas-microsoft-com:office:office" xmlns:r="http://schemas.openxmlformats.org/officeDocument/2006/relationships" xmlns:m="http://schemas.openxmlformats.org/officeDocument/2006/math" xmlns:v="urn:schemas-microsoft-com:vml" xmlns:wp14="http://schemas.microsoft.com/office/word/2010/wordprocessingDrawing" xmlns:wp="http://schemas.openxmlformats.org/drawingml/2006/wordprocessingDrawing" xmlns:w10="urn:schemas-microsoft-com:office:word" xmlns:w="http://schemas.openxmlformats.org/wordprocessingml/2006/main" xmlns:w14="http://schemas.microsoft.com/office/word/2010/wordml" xmlns:w15="http://schemas.microsoft.com/office/word/2012/wordml" xmlns:wpg="http://schemas.microsoft.com/office/word/2010/wordprocessingGroup" xmlns:wpi="http://schemas.microsoft.com/office/word/2010/wordprocessingInk" xmlns:wne="http://schemas.microsoft.com/office/word/2006/wordml" xmlns:wps="http://schemas.microsoft.com/office/word/2010/wordprocessingShape" mc:Ignorable="w14 w15 wp14">
+<w:ftr xmlns:wpc="http://schemas.microsoft.com/office/word/2010/wordprocessingCanvas" xmlns:cx="http://schemas.microsoft.com/office/drawing/2014/chartex" xmlns:cx1="http://schemas.microsoft.com/office/drawing/2015/9/8/chartex" xmlns:cx2="http://schemas.microsoft.com/office/drawing/2015/10/21/chartex" xmlns:cx3="http://schemas.microsoft.com/office/drawing/2016/5/9/chartex" xmlns:cx4="http://schemas.microsoft.com/office/drawing/2016/5/10/chartex" xmlns:cx5="http://schemas.microsoft.com/office/drawing/2016/5/11/chartex" xmlns:cx6="http://schemas.microsoft.com/office/drawing/2016/5/12/chartex" xmlns:cx7="http://schemas.microsoft.com/office/drawing/2016/5/13/chartex" xmlns:cx8="http://schemas.microsoft.com/office/drawing/2016/5/14/chartex" xmlns:mc="http://schemas.openxmlformats.org/markup-compatibility/2006" xmlns:aink="http://schemas.microsoft.com/office/drawing/2016/ink" xmlns:am3d="http://schemas.microsoft.com/office/drawing/2017/model3d" xmlns:o="urn:schemas-microsoft-com:office:office" xmlns:r="http://schemas.openxmlformats.org/officeDocument/2006/relationships" xmlns:m="http://schemas.openxmlformats.org/officeDocument/2006/math" xmlns:v="urn:schemas-microsoft-com:vml" xmlns:wp14="http://schemas.microsoft.com/office/word/2010/wordprocessingDrawing" xmlns:wp="http://schemas.openxmlformats.org/drawingml/2006/wordprocessingDrawing" xmlns:w10="urn:schemas-microsoft-com:office:word" xmlns:w="http://schemas.openxmlformats.org/wordprocessingml/2006/main" xmlns:w14="http://schemas.microsoft.com/office/word/2010/wordml" xmlns:w15="http://schemas.microsoft.com/office/word/2012/wordml" xmlns:w16cex="http://schemas.microsoft.com/office/word/2018/wordml/cex" xmlns:w16cid="http://schemas.microsoft.com/office/word/2016/wordml/cid" xmlns:w16="http://schemas.microsoft.com/office/word/2018/wordml" xmlns:w16se="http://schemas.microsoft.com/office/word/2015/wordml/symex" xmlns:wpg="http://schemas.microsoft.com/office/word/2010/wordprocessingGroup" xmlns:wpi="http://schemas.microsoft.com/office/word/2010/wordprocessingInk" xmlns:wne="http://schemas.microsoft.com/office/word/2006/wordml" xmlns:wps="http://schemas.microsoft.com/office/word/2010/wordprocessingShape" mc:Ignorable="w14 w15 w16se w16cid w16 w16cex wp14">
   <w:sdt>
     <w:sdtPr>
       <w:id w:val="262312983"/>
@@ -1412,7 +1417,7 @@
         <w:sdtContent>
           <w:p>
             <w:pPr>
-              <w:pStyle w:val="Sidfot"/>
+              <w:pStyle w:val="Footer"/>
               <w:jc w:val="center"/>
             </w:pPr>
             <w:r>
@@ -1502,24 +1507,24 @@
   </w:sdt>
   <w:p>
     <w:pPr>
-      <w:pStyle w:val="Sidfot"/>
+      <w:pStyle w:val="Footer"/>
     </w:pPr>
   </w:p>
 </w:ftr>
 </file>
 
 <file path=word/footer3.xml><?xml version="1.0" encoding="utf-8"?>
-<w:ftr xmlns:wpc="http://schemas.microsoft.com/office/word/2010/wordprocessingCanvas" xmlns:mc="http://schemas.openxmlformats.org/markup-compatibility/2006" xmlns:o="urn:schemas-microsoft-com:office:office" xmlns:r="http://schemas.openxmlformats.org/officeDocument/2006/relationships" xmlns:m="http://schemas.openxmlformats.org/officeDocument/2006/math" xmlns:v="urn:schemas-microsoft-com:vml" xmlns:wp14="http://schemas.microsoft.com/office/word/2010/wordprocessingDrawing" xmlns:wp="http://schemas.openxmlformats.org/drawingml/2006/wordprocessingDrawing" xmlns:w10="urn:schemas-microsoft-com:office:word" xmlns:w="http://schemas.openxmlformats.org/wordprocessingml/2006/main" xmlns:w14="http://schemas.microsoft.com/office/word/2010/wordml" xmlns:w15="http://schemas.microsoft.com/office/word/2012/wordml" xmlns:wpg="http://schemas.microsoft.com/office/word/2010/wordprocessingGroup" xmlns:wpi="http://schemas.microsoft.com/office/word/2010/wordprocessingInk" xmlns:wne="http://schemas.microsoft.com/office/word/2006/wordml" xmlns:wps="http://schemas.microsoft.com/office/word/2010/wordprocessingShape" mc:Ignorable="w14 w15 wp14">
+<w:ftr xmlns:wpc="http://schemas.microsoft.com/office/word/2010/wordprocessingCanvas" xmlns:cx="http://schemas.microsoft.com/office/drawing/2014/chartex" xmlns:cx1="http://schemas.microsoft.com/office/drawing/2015/9/8/chartex" xmlns:cx2="http://schemas.microsoft.com/office/drawing/2015/10/21/chartex" xmlns:cx3="http://schemas.microsoft.com/office/drawing/2016/5/9/chartex" xmlns:cx4="http://schemas.microsoft.com/office/drawing/2016/5/10/chartex" xmlns:cx5="http://schemas.microsoft.com/office/drawing/2016/5/11/chartex" xmlns:cx6="http://schemas.microsoft.com/office/drawing/2016/5/12/chartex" xmlns:cx7="http://schemas.microsoft.com/office/drawing/2016/5/13/chartex" xmlns:cx8="http://schemas.microsoft.com/office/drawing/2016/5/14/chartex" xmlns:mc="http://schemas.openxmlformats.org/markup-compatibility/2006" xmlns:aink="http://schemas.microsoft.com/office/drawing/2016/ink" xmlns:am3d="http://schemas.microsoft.com/office/drawing/2017/model3d" xmlns:o="urn:schemas-microsoft-com:office:office" xmlns:r="http://schemas.openxmlformats.org/officeDocument/2006/relationships" xmlns:m="http://schemas.openxmlformats.org/officeDocument/2006/math" xmlns:v="urn:schemas-microsoft-com:vml" xmlns:wp14="http://schemas.microsoft.com/office/word/2010/wordprocessingDrawing" xmlns:wp="http://schemas.openxmlformats.org/drawingml/2006/wordprocessingDrawing" xmlns:w10="urn:schemas-microsoft-com:office:word" xmlns:w="http://schemas.openxmlformats.org/wordprocessingml/2006/main" xmlns:w14="http://schemas.microsoft.com/office/word/2010/wordml" xmlns:w15="http://schemas.microsoft.com/office/word/2012/wordml" xmlns:w16cex="http://schemas.microsoft.com/office/word/2018/wordml/cex" xmlns:w16cid="http://schemas.microsoft.com/office/word/2016/wordml/cid" xmlns:w16="http://schemas.microsoft.com/office/word/2018/wordml" xmlns:w16se="http://schemas.microsoft.com/office/word/2015/wordml/symex" xmlns:wpg="http://schemas.microsoft.com/office/word/2010/wordprocessingGroup" xmlns:wpi="http://schemas.microsoft.com/office/word/2010/wordprocessingInk" xmlns:wne="http://schemas.microsoft.com/office/word/2006/wordml" xmlns:wps="http://schemas.microsoft.com/office/word/2010/wordprocessingShape" mc:Ignorable="w14 w15 w16se w16cid w16 w16cex wp14">
   <w:p>
     <w:pPr>
-      <w:pStyle w:val="Sidfot"/>
+      <w:pStyle w:val="Footer"/>
     </w:pPr>
   </w:p>
 </w:ftr>
 </file>
 
 <file path=word/footnotes.xml><?xml version="1.0" encoding="utf-8"?>
-<w:footnotes xmlns:wpc="http://schemas.microsoft.com/office/word/2010/wordprocessingCanvas" xmlns:mc="http://schemas.openxmlformats.org/markup-compatibility/2006" xmlns:o="urn:schemas-microsoft-com:office:office" xmlns:r="http://schemas.openxmlformats.org/officeDocument/2006/relationships" xmlns:m="http://schemas.openxmlformats.org/officeDocument/2006/math" xmlns:v="urn:schemas-microsoft-com:vml" xmlns:wp14="http://schemas.microsoft.com/office/word/2010/wordprocessingDrawing" xmlns:wp="http://schemas.openxmlformats.org/drawingml/2006/wordprocessingDrawing" xmlns:w10="urn:schemas-microsoft-com:office:word" xmlns:w="http://schemas.openxmlformats.org/wordprocessingml/2006/main" xmlns:w14="http://schemas.microsoft.com/office/word/2010/wordml" xmlns:w15="http://schemas.microsoft.com/office/word/2012/wordml" xmlns:wpg="http://schemas.microsoft.com/office/word/2010/wordprocessingGroup" xmlns:wpi="http://schemas.microsoft.com/office/word/2010/wordprocessingInk" xmlns:wne="http://schemas.microsoft.com/office/word/2006/wordml" xmlns:wps="http://schemas.microsoft.com/office/word/2010/wordprocessingShape" mc:Ignorable="w14 w15 wp14">
+<w:footnotes xmlns:wpc="http://schemas.microsoft.com/office/word/2010/wordprocessingCanvas" xmlns:cx="http://schemas.microsoft.com/office/drawing/2014/chartex" xmlns:cx1="http://schemas.microsoft.com/office/drawing/2015/9/8/chartex" xmlns:cx2="http://schemas.microsoft.com/office/drawing/2015/10/21/chartex" xmlns:cx3="http://schemas.microsoft.com/office/drawing/2016/5/9/chartex" xmlns:cx4="http://schemas.microsoft.com/office/drawing/2016/5/10/chartex" xmlns:cx5="http://schemas.microsoft.com/office/drawing/2016/5/11/chartex" xmlns:cx6="http://schemas.microsoft.com/office/drawing/2016/5/12/chartex" xmlns:cx7="http://schemas.microsoft.com/office/drawing/2016/5/13/chartex" xmlns:cx8="http://schemas.microsoft.com/office/drawing/2016/5/14/chartex" xmlns:mc="http://schemas.openxmlformats.org/markup-compatibility/2006" xmlns:aink="http://schemas.microsoft.com/office/drawing/2016/ink" xmlns:am3d="http://schemas.microsoft.com/office/drawing/2017/model3d" xmlns:o="urn:schemas-microsoft-com:office:office" xmlns:r="http://schemas.openxmlformats.org/officeDocument/2006/relationships" xmlns:m="http://schemas.openxmlformats.org/officeDocument/2006/math" xmlns:v="urn:schemas-microsoft-com:vml" xmlns:wp14="http://schemas.microsoft.com/office/word/2010/wordprocessingDrawing" xmlns:wp="http://schemas.openxmlformats.org/drawingml/2006/wordprocessingDrawing" xmlns:w10="urn:schemas-microsoft-com:office:word" xmlns:w="http://schemas.openxmlformats.org/wordprocessingml/2006/main" xmlns:w14="http://schemas.microsoft.com/office/word/2010/wordml" xmlns:w15="http://schemas.microsoft.com/office/word/2012/wordml" xmlns:w16cex="http://schemas.microsoft.com/office/word/2018/wordml/cex" xmlns:w16cid="http://schemas.microsoft.com/office/word/2016/wordml/cid" xmlns:w16="http://schemas.microsoft.com/office/word/2018/wordml" xmlns:w16se="http://schemas.microsoft.com/office/word/2015/wordml/symex" xmlns:wpg="http://schemas.microsoft.com/office/word/2010/wordprocessingGroup" xmlns:wpi="http://schemas.microsoft.com/office/word/2010/wordprocessingInk" xmlns:wne="http://schemas.microsoft.com/office/word/2006/wordml" xmlns:wps="http://schemas.microsoft.com/office/word/2010/wordprocessingShape" mc:Ignorable="w14 w15 w16se w16cid w16 w16cex wp14">
   <w:footnote w:type="separator" w:id="-1">
     <w:p>
       <w:pPr>
@@ -1544,20 +1549,20 @@
 </file>
 
 <file path=word/header1.xml><?xml version="1.0" encoding="utf-8"?>
-<w:hdr xmlns:wpc="http://schemas.microsoft.com/office/word/2010/wordprocessingCanvas" xmlns:mc="http://schemas.openxmlformats.org/markup-compatibility/2006" xmlns:o="urn:schemas-microsoft-com:office:office" xmlns:r="http://schemas.openxmlformats.org/officeDocument/2006/relationships" xmlns:m="http://schemas.openxmlformats.org/officeDocument/2006/math" xmlns:v="urn:schemas-microsoft-com:vml" xmlns:wp14="http://schemas.microsoft.com/office/word/2010/wordprocessingDrawing" xmlns:wp="http://schemas.openxmlformats.org/drawingml/2006/wordprocessingDrawing" xmlns:w10="urn:schemas-microsoft-com:office:word" xmlns:w="http://schemas.openxmlformats.org/wordprocessingml/2006/main" xmlns:w14="http://schemas.microsoft.com/office/word/2010/wordml" xmlns:w15="http://schemas.microsoft.com/office/word/2012/wordml" xmlns:wpg="http://schemas.microsoft.com/office/word/2010/wordprocessingGroup" xmlns:wpi="http://schemas.microsoft.com/office/word/2010/wordprocessingInk" xmlns:wne="http://schemas.microsoft.com/office/word/2006/wordml" xmlns:wps="http://schemas.microsoft.com/office/word/2010/wordprocessingShape" mc:Ignorable="w14 w15 wp14">
+<w:hdr xmlns:wpc="http://schemas.microsoft.com/office/word/2010/wordprocessingCanvas" xmlns:cx="http://schemas.microsoft.com/office/drawing/2014/chartex" xmlns:cx1="http://schemas.microsoft.com/office/drawing/2015/9/8/chartex" xmlns:cx2="http://schemas.microsoft.com/office/drawing/2015/10/21/chartex" xmlns:cx3="http://schemas.microsoft.com/office/drawing/2016/5/9/chartex" xmlns:cx4="http://schemas.microsoft.com/office/drawing/2016/5/10/chartex" xmlns:cx5="http://schemas.microsoft.com/office/drawing/2016/5/11/chartex" xmlns:cx6="http://schemas.microsoft.com/office/drawing/2016/5/12/chartex" xmlns:cx7="http://schemas.microsoft.com/office/drawing/2016/5/13/chartex" xmlns:cx8="http://schemas.microsoft.com/office/drawing/2016/5/14/chartex" xmlns:mc="http://schemas.openxmlformats.org/markup-compatibility/2006" xmlns:aink="http://schemas.microsoft.com/office/drawing/2016/ink" xmlns:am3d="http://schemas.microsoft.com/office/drawing/2017/model3d" xmlns:o="urn:schemas-microsoft-com:office:office" xmlns:r="http://schemas.openxmlformats.org/officeDocument/2006/relationships" xmlns:m="http://schemas.openxmlformats.org/officeDocument/2006/math" xmlns:v="urn:schemas-microsoft-com:vml" xmlns:wp14="http://schemas.microsoft.com/office/word/2010/wordprocessingDrawing" xmlns:wp="http://schemas.openxmlformats.org/drawingml/2006/wordprocessingDrawing" xmlns:w10="urn:schemas-microsoft-com:office:word" xmlns:w="http://schemas.openxmlformats.org/wordprocessingml/2006/main" xmlns:w14="http://schemas.microsoft.com/office/word/2010/wordml" xmlns:w15="http://schemas.microsoft.com/office/word/2012/wordml" xmlns:w16cex="http://schemas.microsoft.com/office/word/2018/wordml/cex" xmlns:w16cid="http://schemas.microsoft.com/office/word/2016/wordml/cid" xmlns:w16="http://schemas.microsoft.com/office/word/2018/wordml" xmlns:w16se="http://schemas.microsoft.com/office/word/2015/wordml/symex" xmlns:wpg="http://schemas.microsoft.com/office/word/2010/wordprocessingGroup" xmlns:wpi="http://schemas.microsoft.com/office/word/2010/wordprocessingInk" xmlns:wne="http://schemas.microsoft.com/office/word/2006/wordml" xmlns:wps="http://schemas.microsoft.com/office/word/2010/wordprocessingShape" mc:Ignorable="w14 w15 w16se w16cid w16 w16cex wp14">
   <w:p>
     <w:pPr>
-      <w:pStyle w:val="Sidhuvud"/>
+      <w:pStyle w:val="Header"/>
     </w:pPr>
   </w:p>
 </w:hdr>
 </file>
 
 <file path=word/header2.xml><?xml version="1.0" encoding="utf-8"?>
-<w:hdr xmlns:wpc="http://schemas.microsoft.com/office/word/2010/wordprocessingCanvas" xmlns:mc="http://schemas.openxmlformats.org/markup-compatibility/2006" xmlns:o="urn:schemas-microsoft-com:office:office" xmlns:r="http://schemas.openxmlformats.org/officeDocument/2006/relationships" xmlns:m="http://schemas.openxmlformats.org/officeDocument/2006/math" xmlns:v="urn:schemas-microsoft-com:vml" xmlns:wp14="http://schemas.microsoft.com/office/word/2010/wordprocessingDrawing" xmlns:wp="http://schemas.openxmlformats.org/drawingml/2006/wordprocessingDrawing" xmlns:w10="urn:schemas-microsoft-com:office:word" xmlns:w="http://schemas.openxmlformats.org/wordprocessingml/2006/main" xmlns:w14="http://schemas.microsoft.com/office/word/2010/wordml" xmlns:w15="http://schemas.microsoft.com/office/word/2012/wordml" xmlns:wpg="http://schemas.microsoft.com/office/word/2010/wordprocessingGroup" xmlns:wpi="http://schemas.microsoft.com/office/word/2010/wordprocessingInk" xmlns:wne="http://schemas.microsoft.com/office/word/2006/wordml" xmlns:wps="http://schemas.microsoft.com/office/word/2010/wordprocessingShape" mc:Ignorable="w14 w15 wp14">
+<w:hdr xmlns:wpc="http://schemas.microsoft.com/office/word/2010/wordprocessingCanvas" xmlns:cx="http://schemas.microsoft.com/office/drawing/2014/chartex" xmlns:cx1="http://schemas.microsoft.com/office/drawing/2015/9/8/chartex" xmlns:cx2="http://schemas.microsoft.com/office/drawing/2015/10/21/chartex" xmlns:cx3="http://schemas.microsoft.com/office/drawing/2016/5/9/chartex" xmlns:cx4="http://schemas.microsoft.com/office/drawing/2016/5/10/chartex" xmlns:cx5="http://schemas.microsoft.com/office/drawing/2016/5/11/chartex" xmlns:cx6="http://schemas.microsoft.com/office/drawing/2016/5/12/chartex" xmlns:cx7="http://schemas.microsoft.com/office/drawing/2016/5/13/chartex" xmlns:cx8="http://schemas.microsoft.com/office/drawing/2016/5/14/chartex" xmlns:mc="http://schemas.openxmlformats.org/markup-compatibility/2006" xmlns:aink="http://schemas.microsoft.com/office/drawing/2016/ink" xmlns:am3d="http://schemas.microsoft.com/office/drawing/2017/model3d" xmlns:o="urn:schemas-microsoft-com:office:office" xmlns:r="http://schemas.openxmlformats.org/officeDocument/2006/relationships" xmlns:m="http://schemas.openxmlformats.org/officeDocument/2006/math" xmlns:v="urn:schemas-microsoft-com:vml" xmlns:wp14="http://schemas.microsoft.com/office/word/2010/wordprocessingDrawing" xmlns:wp="http://schemas.openxmlformats.org/drawingml/2006/wordprocessingDrawing" xmlns:w10="urn:schemas-microsoft-com:office:word" xmlns:w="http://schemas.openxmlformats.org/wordprocessingml/2006/main" xmlns:w14="http://schemas.microsoft.com/office/word/2010/wordml" xmlns:w15="http://schemas.microsoft.com/office/word/2012/wordml" xmlns:w16cex="http://schemas.microsoft.com/office/word/2018/wordml/cex" xmlns:w16cid="http://schemas.microsoft.com/office/word/2016/wordml/cid" xmlns:w16="http://schemas.microsoft.com/office/word/2018/wordml" xmlns:w16se="http://schemas.microsoft.com/office/word/2015/wordml/symex" xmlns:wpg="http://schemas.microsoft.com/office/word/2010/wordprocessingGroup" xmlns:wpi="http://schemas.microsoft.com/office/word/2010/wordprocessingInk" xmlns:wne="http://schemas.microsoft.com/office/word/2006/wordml" xmlns:wps="http://schemas.microsoft.com/office/word/2010/wordprocessingShape" mc:Ignorable="w14 w15 w16se w16cid w16 w16cex wp14">
   <w:p>
     <w:pPr>
-      <w:pStyle w:val="Sidhuvud"/>
+      <w:pStyle w:val="Header"/>
     </w:pPr>
     <w:r>
       <w:rPr>
@@ -1565,7 +1570,7 @@
         <w:lang w:eastAsia="sv-SE" w:bidi="ar-SA"/>
       </w:rPr>
       <w:drawing>
-        <wp:inline distT="0" distB="0" distL="0" distR="0">
+        <wp:inline distT="0" distB="0" distL="0" distR="0" wp14:anchorId="7C5F65DF" wp14:editId="72D41A6A">
           <wp:extent cx="1009650" cy="504825"/>
           <wp:effectExtent l="0" t="0" r="0" b="9525"/>
           <wp:docPr id="4" name="Bildobjekt 4"/>
@@ -1611,10 +1616,10 @@
 </file>
 
 <file path=word/header3.xml><?xml version="1.0" encoding="utf-8"?>
-<w:hdr xmlns:wpc="http://schemas.microsoft.com/office/word/2010/wordprocessingCanvas" xmlns:mc="http://schemas.openxmlformats.org/markup-compatibility/2006" xmlns:o="urn:schemas-microsoft-com:office:office" xmlns:r="http://schemas.openxmlformats.org/officeDocument/2006/relationships" xmlns:m="http://schemas.openxmlformats.org/officeDocument/2006/math" xmlns:v="urn:schemas-microsoft-com:vml" xmlns:wp14="http://schemas.microsoft.com/office/word/2010/wordprocessingDrawing" xmlns:wp="http://schemas.openxmlformats.org/drawingml/2006/wordprocessingDrawing" xmlns:w10="urn:schemas-microsoft-com:office:word" xmlns:w="http://schemas.openxmlformats.org/wordprocessingml/2006/main" xmlns:w14="http://schemas.microsoft.com/office/word/2010/wordml" xmlns:w15="http://schemas.microsoft.com/office/word/2012/wordml" xmlns:wpg="http://schemas.microsoft.com/office/word/2010/wordprocessingGroup" xmlns:wpi="http://schemas.microsoft.com/office/word/2010/wordprocessingInk" xmlns:wne="http://schemas.microsoft.com/office/word/2006/wordml" xmlns:wps="http://schemas.microsoft.com/office/word/2010/wordprocessingShape" mc:Ignorable="w14 w15 wp14">
+<w:hdr xmlns:wpc="http://schemas.microsoft.com/office/word/2010/wordprocessingCanvas" xmlns:cx="http://schemas.microsoft.com/office/drawing/2014/chartex" xmlns:cx1="http://schemas.microsoft.com/office/drawing/2015/9/8/chartex" xmlns:cx2="http://schemas.microsoft.com/office/drawing/2015/10/21/chartex" xmlns:cx3="http://schemas.microsoft.com/office/drawing/2016/5/9/chartex" xmlns:cx4="http://schemas.microsoft.com/office/drawing/2016/5/10/chartex" xmlns:cx5="http://schemas.microsoft.com/office/drawing/2016/5/11/chartex" xmlns:cx6="http://schemas.microsoft.com/office/drawing/2016/5/12/chartex" xmlns:cx7="http://schemas.microsoft.com/office/drawing/2016/5/13/chartex" xmlns:cx8="http://schemas.microsoft.com/office/drawing/2016/5/14/chartex" xmlns:mc="http://schemas.openxmlformats.org/markup-compatibility/2006" xmlns:aink="http://schemas.microsoft.com/office/drawing/2016/ink" xmlns:am3d="http://schemas.microsoft.com/office/drawing/2017/model3d" xmlns:o="urn:schemas-microsoft-com:office:office" xmlns:r="http://schemas.openxmlformats.org/officeDocument/2006/relationships" xmlns:m="http://schemas.openxmlformats.org/officeDocument/2006/math" xmlns:v="urn:schemas-microsoft-com:vml" xmlns:wp14="http://schemas.microsoft.com/office/word/2010/wordprocessingDrawing" xmlns:wp="http://schemas.openxmlformats.org/drawingml/2006/wordprocessingDrawing" xmlns:w10="urn:schemas-microsoft-com:office:word" xmlns:w="http://schemas.openxmlformats.org/wordprocessingml/2006/main" xmlns:w14="http://schemas.microsoft.com/office/word/2010/wordml" xmlns:w15="http://schemas.microsoft.com/office/word/2012/wordml" xmlns:w16cex="http://schemas.microsoft.com/office/word/2018/wordml/cex" xmlns:w16cid="http://schemas.microsoft.com/office/word/2016/wordml/cid" xmlns:w16="http://schemas.microsoft.com/office/word/2018/wordml" xmlns:w16se="http://schemas.microsoft.com/office/word/2015/wordml/symex" xmlns:wpg="http://schemas.microsoft.com/office/word/2010/wordprocessingGroup" xmlns:wpi="http://schemas.microsoft.com/office/word/2010/wordprocessingInk" xmlns:wne="http://schemas.microsoft.com/office/word/2006/wordml" xmlns:wps="http://schemas.microsoft.com/office/word/2010/wordprocessingShape" mc:Ignorable="w14 w15 w16se w16cid w16 w16cex wp14">
   <w:p>
     <w:pPr>
-      <w:pStyle w:val="Sidhuvud"/>
+      <w:pStyle w:val="Header"/>
     </w:pPr>
     <w:r>
       <w:rPr>
@@ -1622,7 +1627,7 @@
         <w:lang w:eastAsia="sv-SE" w:bidi="ar-SA"/>
       </w:rPr>
       <w:drawing>
-        <wp:inline distT="0" distB="0" distL="0" distR="0">
+        <wp:inline distT="0" distB="0" distL="0" distR="0" wp14:anchorId="4E063ED5" wp14:editId="60A541A0">
           <wp:extent cx="1009650" cy="504825"/>
           <wp:effectExtent l="0" t="0" r="0" b="9525"/>
           <wp:docPr id="1" name="Bildobjekt 1"/>
@@ -1668,7 +1673,7 @@
 </file>
 
 <file path=word/numbering.xml><?xml version="1.0" encoding="utf-8"?>
-<w:numbering xmlns:wpc="http://schemas.microsoft.com/office/word/2010/wordprocessingCanvas" xmlns:mc="http://schemas.openxmlformats.org/markup-compatibility/2006" xmlns:o="urn:schemas-microsoft-com:office:office" xmlns:r="http://schemas.openxmlformats.org/officeDocument/2006/relationships" xmlns:m="http://schemas.openxmlformats.org/officeDocument/2006/math" xmlns:v="urn:schemas-microsoft-com:vml" xmlns:wp14="http://schemas.microsoft.com/office/word/2010/wordprocessingDrawing" xmlns:wp="http://schemas.openxmlformats.org/drawingml/2006/wordprocessingDrawing" xmlns:w10="urn:schemas-microsoft-com:office:word" xmlns:w="http://schemas.openxmlformats.org/wordprocessingml/2006/main" xmlns:w14="http://schemas.microsoft.com/office/word/2010/wordml" xmlns:w15="http://schemas.microsoft.com/office/word/2012/wordml" xmlns:wpg="http://schemas.microsoft.com/office/word/2010/wordprocessingGroup" xmlns:wpi="http://schemas.microsoft.com/office/word/2010/wordprocessingInk" xmlns:wne="http://schemas.microsoft.com/office/word/2006/wordml" xmlns:wps="http://schemas.microsoft.com/office/word/2010/wordprocessingShape" mc:Ignorable="w14 w15 wp14">
+<w:numbering xmlns:wpc="http://schemas.microsoft.com/office/word/2010/wordprocessingCanvas" xmlns:cx="http://schemas.microsoft.com/office/drawing/2014/chartex" xmlns:cx1="http://schemas.microsoft.com/office/drawing/2015/9/8/chartex" xmlns:cx2="http://schemas.microsoft.com/office/drawing/2015/10/21/chartex" xmlns:cx3="http://schemas.microsoft.com/office/drawing/2016/5/9/chartex" xmlns:cx4="http://schemas.microsoft.com/office/drawing/2016/5/10/chartex" xmlns:cx5="http://schemas.microsoft.com/office/drawing/2016/5/11/chartex" xmlns:cx6="http://schemas.microsoft.com/office/drawing/2016/5/12/chartex" xmlns:cx7="http://schemas.microsoft.com/office/drawing/2016/5/13/chartex" xmlns:cx8="http://schemas.microsoft.com/office/drawing/2016/5/14/chartex" xmlns:mc="http://schemas.openxmlformats.org/markup-compatibility/2006" xmlns:aink="http://schemas.microsoft.com/office/drawing/2016/ink" xmlns:am3d="http://schemas.microsoft.com/office/drawing/2017/model3d" xmlns:o="urn:schemas-microsoft-com:office:office" xmlns:r="http://schemas.openxmlformats.org/officeDocument/2006/relationships" xmlns:m="http://schemas.openxmlformats.org/officeDocument/2006/math" xmlns:v="urn:schemas-microsoft-com:vml" xmlns:wp14="http://schemas.microsoft.com/office/word/2010/wordprocessingDrawing" xmlns:wp="http://schemas.openxmlformats.org/drawingml/2006/wordprocessingDrawing" xmlns:w10="urn:schemas-microsoft-com:office:word" xmlns:w="http://schemas.openxmlformats.org/wordprocessingml/2006/main" xmlns:w14="http://schemas.microsoft.com/office/word/2010/wordml" xmlns:w15="http://schemas.microsoft.com/office/word/2012/wordml" xmlns:w16cex="http://schemas.microsoft.com/office/word/2018/wordml/cex" xmlns:w16cid="http://schemas.microsoft.com/office/word/2016/wordml/cid" xmlns:w16="http://schemas.microsoft.com/office/word/2018/wordml" xmlns:w16se="http://schemas.microsoft.com/office/word/2015/wordml/symex" xmlns:wpg="http://schemas.microsoft.com/office/word/2010/wordprocessingGroup" xmlns:wpi="http://schemas.microsoft.com/office/word/2010/wordprocessingInk" xmlns:wne="http://schemas.microsoft.com/office/word/2006/wordml" xmlns:wps="http://schemas.microsoft.com/office/word/2010/wordprocessingShape" mc:Ignorable="w14 w15 w16se w16cid w16 w16cex wp14">
   <w:abstractNum w:abstractNumId="0" w15:restartNumberingAfterBreak="0">
     <w:nsid w:val="00865338"/>
     <w:multiLevelType w:val="hybridMultilevel"/>
@@ -3400,7 +3405,7 @@
 </file>
 
 <file path=word/styles.xml><?xml version="1.0" encoding="utf-8"?>
-<w:styles xmlns:mc="http://schemas.openxmlformats.org/markup-compatibility/2006" xmlns:r="http://schemas.openxmlformats.org/officeDocument/2006/relationships" xmlns:w="http://schemas.openxmlformats.org/wordprocessingml/2006/main" xmlns:w14="http://schemas.microsoft.com/office/word/2010/wordml" xmlns:w15="http://schemas.microsoft.com/office/word/2012/wordml" mc:Ignorable="w14 w15">
+<w:styles xmlns:mc="http://schemas.openxmlformats.org/markup-compatibility/2006" xmlns:r="http://schemas.openxmlformats.org/officeDocument/2006/relationships" xmlns:w="http://schemas.openxmlformats.org/wordprocessingml/2006/main" xmlns:w14="http://schemas.microsoft.com/office/word/2010/wordml" xmlns:w15="http://schemas.microsoft.com/office/word/2012/wordml" xmlns:w16cex="http://schemas.microsoft.com/office/word/2018/wordml/cex" xmlns:w16cid="http://schemas.microsoft.com/office/word/2016/wordml/cid" xmlns:w16="http://schemas.microsoft.com/office/word/2018/wordml" xmlns:w16se="http://schemas.microsoft.com/office/word/2015/wordml/symex" mc:Ignorable="w14 w15 w16se w16cid w16 w16cex">
   <w:docDefaults>
     <w:rPrDefault>
       <w:rPr>
@@ -3416,7 +3421,7 @@
       </w:pPr>
     </w:pPrDefault>
   </w:docDefaults>
-  <w:latentStyles w:defLockedState="0" w:defUIPriority="99" w:defSemiHidden="0" w:defUnhideWhenUsed="0" w:defQFormat="0" w:count="371">
+  <w:latentStyles w:defLockedState="0" w:defUIPriority="99" w:defSemiHidden="0" w:defUnhideWhenUsed="0" w:defQFormat="0" w:count="376">
     <w:lsdException w:name="Normal" w:uiPriority="0" w:qFormat="1"/>
     <w:lsdException w:name="heading 1" w:uiPriority="9"/>
     <w:lsdException w:name="heading 2" w:semiHidden="1" w:uiPriority="9" w:unhideWhenUsed="1" w:qFormat="1"/>
@@ -3522,7 +3527,6 @@
     <w:lsdException w:name="HTML Sample" w:semiHidden="1" w:unhideWhenUsed="1"/>
     <w:lsdException w:name="HTML Typewriter" w:semiHidden="1" w:unhideWhenUsed="1"/>
     <w:lsdException w:name="HTML Variable" w:semiHidden="1" w:unhideWhenUsed="1"/>
-    <w:lsdException w:name="Normal Table" w:semiHidden="1" w:unhideWhenUsed="1"/>
     <w:lsdException w:name="annotation subject" w:semiHidden="1" w:unhideWhenUsed="1"/>
     <w:lsdException w:name="No List" w:semiHidden="1" w:unhideWhenUsed="1"/>
     <w:lsdException w:name="Outline List 1" w:semiHidden="1" w:unhideWhenUsed="1"/>
@@ -3565,11 +3569,8 @@
     <w:lsdException w:name="Table Contemporary" w:semiHidden="1" w:unhideWhenUsed="1"/>
     <w:lsdException w:name="Table Elegant" w:semiHidden="1" w:unhideWhenUsed="1"/>
     <w:lsdException w:name="Table Professional" w:semiHidden="1" w:unhideWhenUsed="1"/>
-    <w:lsdException w:name="Table Subtle 1" w:semiHidden="1" w:unhideWhenUsed="1"/>
     <w:lsdException w:name="Table Subtle 2" w:semiHidden="1" w:unhideWhenUsed="1"/>
     <w:lsdException w:name="Table Web 1" w:semiHidden="1" w:unhideWhenUsed="1"/>
-    <w:lsdException w:name="Table Web 2" w:semiHidden="1" w:unhideWhenUsed="1"/>
-    <w:lsdException w:name="Table Web 3" w:semiHidden="1" w:unhideWhenUsed="1"/>
     <w:lsdException w:name="Balloon Text" w:semiHidden="1" w:unhideWhenUsed="1"/>
     <w:lsdException w:name="Table Grid" w:uiPriority="59"/>
     <w:lsdException w:name="Table Theme" w:semiHidden="1" w:unhideWhenUsed="1"/>
@@ -3788,6 +3789,11 @@
     <w:lsdException w:name="List Table 5 Dark Accent 6" w:uiPriority="50"/>
     <w:lsdException w:name="List Table 6 Colorful Accent 6" w:uiPriority="51"/>
     <w:lsdException w:name="List Table 7 Colorful Accent 6" w:uiPriority="52"/>
+    <w:lsdException w:name="Mention" w:semiHidden="1" w:unhideWhenUsed="1"/>
+    <w:lsdException w:name="Smart Hyperlink" w:semiHidden="1" w:unhideWhenUsed="1"/>
+    <w:lsdException w:name="Hashtag" w:semiHidden="1" w:unhideWhenUsed="1"/>
+    <w:lsdException w:name="Unresolved Mention" w:semiHidden="1" w:unhideWhenUsed="1"/>
+    <w:lsdException w:name="Smart Link" w:semiHidden="1" w:unhideWhenUsed="1"/>
   </w:latentStyles>
   <w:style w:type="paragraph" w:default="1" w:styleId="Normal">
     <w:name w:val="Normal"/>
@@ -3797,12 +3803,12 @@
       <w:rFonts w:ascii="Cambria" w:hAnsi="Cambria"/>
     </w:rPr>
   </w:style>
-  <w:style w:type="paragraph" w:styleId="Rubrik1">
+  <w:style w:type="paragraph" w:styleId="Heading1">
     <w:name w:val="heading 1"/>
     <w:aliases w:val="Rubrik 56"/>
     <w:basedOn w:val="Normal"/>
     <w:next w:val="Normal"/>
-    <w:link w:val="Rubrik1Char"/>
+    <w:link w:val="Heading1Char"/>
     <w:uiPriority w:val="9"/>
     <w:rsid w:val="00832785"/>
     <w:pPr>
@@ -3822,12 +3828,12 @@
       <w:szCs w:val="28"/>
     </w:rPr>
   </w:style>
-  <w:style w:type="paragraph" w:styleId="Rubrik2">
+  <w:style w:type="paragraph" w:styleId="Heading2">
     <w:name w:val="heading 2"/>
     <w:aliases w:val="Rubrik Newton 2"/>
     <w:basedOn w:val="Normal"/>
     <w:next w:val="Normal"/>
-    <w:link w:val="Rubrik2Char"/>
+    <w:link w:val="Heading2Char"/>
     <w:uiPriority w:val="9"/>
     <w:unhideWhenUsed/>
     <w:qFormat/>
@@ -3846,12 +3852,12 @@
       <w:u w:val="single"/>
     </w:rPr>
   </w:style>
-  <w:style w:type="paragraph" w:styleId="Rubrik3">
+  <w:style w:type="paragraph" w:styleId="Heading3">
     <w:name w:val="heading 3"/>
     <w:aliases w:val="Rubrik Newton 3"/>
     <w:basedOn w:val="Normal"/>
     <w:next w:val="Normal"/>
-    <w:link w:val="Rubrik3Char"/>
+    <w:link w:val="Heading3Char"/>
     <w:uiPriority w:val="9"/>
     <w:unhideWhenUsed/>
     <w:qFormat/>
@@ -3868,13 +3874,13 @@
       <w:bCs/>
     </w:rPr>
   </w:style>
-  <w:style w:type="character" w:default="1" w:styleId="Standardstycketeckensnitt">
+  <w:style w:type="character" w:default="1" w:styleId="DefaultParagraphFont">
     <w:name w:val="Default Paragraph Font"/>
     <w:uiPriority w:val="1"/>
     <w:semiHidden/>
     <w:unhideWhenUsed/>
   </w:style>
-  <w:style w:type="table" w:default="1" w:styleId="Normaltabell">
+  <w:style w:type="table" w:default="1" w:styleId="TableNormal">
     <w:name w:val="Normal Table"/>
     <w:uiPriority w:val="99"/>
     <w:semiHidden/>
@@ -3889,13 +3895,13 @@
       </w:tblCellMar>
     </w:tblPr>
   </w:style>
-  <w:style w:type="numbering" w:default="1" w:styleId="Ingenlista">
+  <w:style w:type="numbering" w:default="1" w:styleId="NoList">
     <w:name w:val="No List"/>
     <w:uiPriority w:val="99"/>
     <w:semiHidden/>
     <w:unhideWhenUsed/>
   </w:style>
-  <w:style w:type="paragraph" w:styleId="Liststycke">
+  <w:style w:type="paragraph" w:styleId="ListParagraph">
     <w:name w:val="List Paragraph"/>
     <w:basedOn w:val="Normal"/>
     <w:uiPriority w:val="34"/>
@@ -3905,10 +3911,10 @@
       <w:contextualSpacing/>
     </w:pPr>
   </w:style>
-  <w:style w:type="paragraph" w:styleId="Sidhuvud">
+  <w:style w:type="paragraph" w:styleId="Header">
     <w:name w:val="header"/>
     <w:basedOn w:val="Normal"/>
-    <w:link w:val="SidhuvudChar"/>
+    <w:link w:val="HeaderChar"/>
     <w:uiPriority w:val="99"/>
     <w:unhideWhenUsed/>
     <w:rsid w:val="006E0F86"/>
@@ -3920,17 +3926,17 @@
       <w:spacing w:after="0" w:line="240" w:lineRule="auto"/>
     </w:pPr>
   </w:style>
-  <w:style w:type="character" w:customStyle="1" w:styleId="SidhuvudChar">
-    <w:name w:val="Sidhuvud Char"/>
-    <w:basedOn w:val="Standardstycketeckensnitt"/>
-    <w:link w:val="Sidhuvud"/>
+  <w:style w:type="character" w:customStyle="1" w:styleId="HeaderChar">
+    <w:name w:val="Header Char"/>
+    <w:basedOn w:val="DefaultParagraphFont"/>
+    <w:link w:val="Header"/>
     <w:uiPriority w:val="99"/>
     <w:rsid w:val="006E0F86"/>
   </w:style>
-  <w:style w:type="paragraph" w:styleId="Sidfot">
+  <w:style w:type="paragraph" w:styleId="Footer">
     <w:name w:val="footer"/>
     <w:basedOn w:val="Normal"/>
-    <w:link w:val="SidfotChar"/>
+    <w:link w:val="FooterChar"/>
     <w:uiPriority w:val="99"/>
     <w:unhideWhenUsed/>
     <w:rsid w:val="006E0F86"/>
@@ -3942,17 +3948,17 @@
       <w:spacing w:after="0" w:line="240" w:lineRule="auto"/>
     </w:pPr>
   </w:style>
-  <w:style w:type="character" w:customStyle="1" w:styleId="SidfotChar">
-    <w:name w:val="Sidfot Char"/>
-    <w:basedOn w:val="Standardstycketeckensnitt"/>
-    <w:link w:val="Sidfot"/>
+  <w:style w:type="character" w:customStyle="1" w:styleId="FooterChar">
+    <w:name w:val="Footer Char"/>
+    <w:basedOn w:val="DefaultParagraphFont"/>
+    <w:link w:val="Footer"/>
     <w:uiPriority w:val="99"/>
     <w:rsid w:val="006E0F86"/>
   </w:style>
-  <w:style w:type="paragraph" w:styleId="Ballongtext">
+  <w:style w:type="paragraph" w:styleId="BalloonText">
     <w:name w:val="Balloon Text"/>
     <w:basedOn w:val="Normal"/>
-    <w:link w:val="BallongtextChar"/>
+    <w:link w:val="BalloonTextChar"/>
     <w:uiPriority w:val="99"/>
     <w:semiHidden/>
     <w:unhideWhenUsed/>
@@ -3966,10 +3972,10 @@
       <w:szCs w:val="16"/>
     </w:rPr>
   </w:style>
-  <w:style w:type="character" w:customStyle="1" w:styleId="BallongtextChar">
-    <w:name w:val="Ballongtext Char"/>
-    <w:basedOn w:val="Standardstycketeckensnitt"/>
-    <w:link w:val="Ballongtext"/>
+  <w:style w:type="character" w:customStyle="1" w:styleId="BalloonTextChar">
+    <w:name w:val="Balloon Text Char"/>
+    <w:basedOn w:val="DefaultParagraphFont"/>
+    <w:link w:val="BalloonText"/>
     <w:uiPriority w:val="99"/>
     <w:semiHidden/>
     <w:rsid w:val="006E0F86"/>
@@ -3979,11 +3985,11 @@
       <w:szCs w:val="16"/>
     </w:rPr>
   </w:style>
-  <w:style w:type="character" w:customStyle="1" w:styleId="Rubrik1Char">
-    <w:name w:val="Rubrik 1 Char"/>
+  <w:style w:type="character" w:customStyle="1" w:styleId="Heading1Char">
+    <w:name w:val="Heading 1 Char"/>
     <w:aliases w:val="Rubrik 56 Char"/>
-    <w:basedOn w:val="Standardstycketeckensnitt"/>
-    <w:link w:val="Rubrik1"/>
+    <w:basedOn w:val="DefaultParagraphFont"/>
+    <w:link w:val="Heading1"/>
     <w:uiPriority w:val="9"/>
     <w:rsid w:val="00832785"/>
     <w:rPr>
@@ -3994,11 +4000,11 @@
       <w:szCs w:val="28"/>
     </w:rPr>
   </w:style>
-  <w:style w:type="character" w:customStyle="1" w:styleId="Rubrik2Char">
-    <w:name w:val="Rubrik 2 Char"/>
+  <w:style w:type="character" w:customStyle="1" w:styleId="Heading2Char">
+    <w:name w:val="Heading 2 Char"/>
     <w:aliases w:val="Rubrik Newton 2 Char"/>
-    <w:basedOn w:val="Standardstycketeckensnitt"/>
-    <w:link w:val="Rubrik2"/>
+    <w:basedOn w:val="DefaultParagraphFont"/>
+    <w:link w:val="Heading2"/>
     <w:uiPriority w:val="9"/>
     <w:rsid w:val="00BB43E5"/>
     <w:rPr>
@@ -4009,9 +4015,9 @@
       <w:u w:val="single"/>
     </w:rPr>
   </w:style>
-  <w:style w:type="paragraph" w:styleId="Innehllsfrteckningsrubrik">
+  <w:style w:type="paragraph" w:styleId="TOCHeading">
     <w:name w:val="TOC Heading"/>
-    <w:basedOn w:val="Rubrik1"/>
+    <w:basedOn w:val="Heading1"/>
     <w:next w:val="Normal"/>
     <w:uiPriority w:val="39"/>
     <w:unhideWhenUsed/>
@@ -4023,7 +4029,7 @@
       <w:lang w:bidi="ar-SA"/>
     </w:rPr>
   </w:style>
-  <w:style w:type="paragraph" w:styleId="Innehll1">
+  <w:style w:type="paragraph" w:styleId="TOC1">
     <w:name w:val="toc 1"/>
     <w:basedOn w:val="Normal"/>
     <w:next w:val="Normal"/>
@@ -4035,9 +4041,9 @@
       <w:spacing w:after="100"/>
     </w:pPr>
   </w:style>
-  <w:style w:type="character" w:styleId="Hyperlnk">
+  <w:style w:type="character" w:styleId="Hyperlink">
     <w:name w:val="Hyperlink"/>
-    <w:basedOn w:val="Standardstycketeckensnitt"/>
+    <w:basedOn w:val="DefaultParagraphFont"/>
     <w:uiPriority w:val="99"/>
     <w:unhideWhenUsed/>
     <w:rsid w:val="00127054"/>
@@ -4046,11 +4052,11 @@
       <w:u w:val="single"/>
     </w:rPr>
   </w:style>
-  <w:style w:type="character" w:customStyle="1" w:styleId="Rubrik3Char">
-    <w:name w:val="Rubrik 3 Char"/>
+  <w:style w:type="character" w:customStyle="1" w:styleId="Heading3Char">
+    <w:name w:val="Heading 3 Char"/>
     <w:aliases w:val="Rubrik Newton 3 Char"/>
-    <w:basedOn w:val="Standardstycketeckensnitt"/>
-    <w:link w:val="Rubrik3"/>
+    <w:basedOn w:val="DefaultParagraphFont"/>
+    <w:link w:val="Heading3"/>
     <w:uiPriority w:val="9"/>
     <w:rsid w:val="00BB43E5"/>
     <w:rPr>
@@ -4079,7 +4085,7 @@
   </w:style>
   <w:style w:type="paragraph" w:customStyle="1" w:styleId="RubrikNewton1">
     <w:name w:val="Rubrik Newton 1"/>
-    <w:basedOn w:val="Rubrik1"/>
+    <w:basedOn w:val="Heading1"/>
     <w:link w:val="RubrikNewton1Char"/>
     <w:qFormat/>
     <w:rsid w:val="00620251"/>
@@ -4093,7 +4099,7 @@
       <w:rFonts w:eastAsiaTheme="minorHAnsi"/>
     </w:rPr>
   </w:style>
-  <w:style w:type="paragraph" w:styleId="Ingetavstnd">
+  <w:style w:type="paragraph" w:styleId="NoSpacing">
     <w:name w:val="No Spacing"/>
     <w:uiPriority w:val="1"/>
     <w:rsid w:val="00620251"/>
@@ -4106,7 +4112,7 @@
   </w:style>
   <w:style w:type="character" w:customStyle="1" w:styleId="RubrikNewton1Char">
     <w:name w:val="Rubrik Newton 1 Char"/>
-    <w:basedOn w:val="Rubrik1Char"/>
+    <w:basedOn w:val="Heading1Char"/>
     <w:link w:val="RubrikNewton1"/>
     <w:rsid w:val="00620251"/>
     <w:rPr>

</xml_diff>